<commit_message>
2 Nouvelles fonctions, nouveaux fichier, correction de problèmes
Ajout de la fonction d'inscription des scores + correction d'un problème qui faisait buguer la fin du jeu si on tirait deux fois sur la mêmes case.

Création des fichiers (.txt)pour stocker les stockers les coordonnées (une grille par fichier).

Ajout de la fonction "grilleAleatoire" qui servira de fonction qui va lire un fichier et placer les bateux dans la grilleAttaque. Mais beaucoup de problème restant: - ne trouvais pas les bon caractère, probleme dans la gestion des données recue., Faisait les choses a double..

ajout de la stratégie du projet (stratégie.docx)

Correction du problème des caractères dans la fonction "grilleAleatoire".

Correction du problème de la gestion de données reçu et le problème des doublons. Il reste un ptoblème; PARFOIS, le bateaux deux possède trois cases (devrait en possèder deux)
</commit_message>
<xml_diff>
--- a/CdC_Bataille navale.docx
+++ b/CdC_Bataille navale.docx
@@ -1,6 +1,6 @@
 
 <file path=word/document.xml><?xml version="1.0" encoding="utf-8"?>
-<w:document xmlns:wpc="http://schemas.microsoft.com/office/word/2010/wordprocessingCanvas" xmlns:cx="http://schemas.microsoft.com/office/drawing/2014/chartex" xmlns:cx1="http://schemas.microsoft.com/office/drawing/2015/9/8/chartex" xmlns:mc="http://schemas.openxmlformats.org/markup-compatibility/2006" xmlns:o="urn:schemas-microsoft-com:office:office" xmlns:r="http://schemas.openxmlformats.org/officeDocument/2006/relationships" xmlns:m="http://schemas.openxmlformats.org/officeDocument/2006/math" xmlns:v="urn:schemas-microsoft-com:vml" xmlns:wp14="http://schemas.microsoft.com/office/word/2010/wordprocessingDrawing" xmlns:wp="http://schemas.openxmlformats.org/drawingml/2006/wordprocessingDrawing" xmlns:w10="urn:schemas-microsoft-com:office:word" xmlns:w="http://schemas.openxmlformats.org/wordprocessingml/2006/main" xmlns:w14="http://schemas.microsoft.com/office/word/2010/wordml" xmlns:w15="http://schemas.microsoft.com/office/word/2012/wordml" xmlns:w16se="http://schemas.microsoft.com/office/word/2015/wordml/symex" xmlns:wpg="http://schemas.microsoft.com/office/word/2010/wordprocessingGroup" xmlns:wpi="http://schemas.microsoft.com/office/word/2010/wordprocessingInk" xmlns:wne="http://schemas.microsoft.com/office/word/2006/wordml" xmlns:wps="http://schemas.microsoft.com/office/word/2010/wordprocessingShape" mc:Ignorable="w14 w15 w16se wp14">
+<w:document xmlns:wpc="http://schemas.microsoft.com/office/word/2010/wordprocessingCanvas" xmlns:cx="http://schemas.microsoft.com/office/drawing/2014/chartex" xmlns:cx1="http://schemas.microsoft.com/office/drawing/2015/9/8/chartex" xmlns:cx2="http://schemas.microsoft.com/office/drawing/2015/10/21/chartex" xmlns:cx3="http://schemas.microsoft.com/office/drawing/2016/5/9/chartex" xmlns:cx4="http://schemas.microsoft.com/office/drawing/2016/5/10/chartex" xmlns:cx5="http://schemas.microsoft.com/office/drawing/2016/5/11/chartex" xmlns:cx6="http://schemas.microsoft.com/office/drawing/2016/5/12/chartex" xmlns:cx7="http://schemas.microsoft.com/office/drawing/2016/5/13/chartex" xmlns:cx8="http://schemas.microsoft.com/office/drawing/2016/5/14/chartex" xmlns:mc="http://schemas.openxmlformats.org/markup-compatibility/2006" xmlns:aink="http://schemas.microsoft.com/office/drawing/2016/ink" xmlns:am3d="http://schemas.microsoft.com/office/drawing/2017/model3d" xmlns:o="urn:schemas-microsoft-com:office:office" xmlns:r="http://schemas.openxmlformats.org/officeDocument/2006/relationships" xmlns:m="http://schemas.openxmlformats.org/officeDocument/2006/math" xmlns:v="urn:schemas-microsoft-com:vml" xmlns:wp14="http://schemas.microsoft.com/office/word/2010/wordprocessingDrawing" xmlns:wp="http://schemas.openxmlformats.org/drawingml/2006/wordprocessingDrawing" xmlns:w10="urn:schemas-microsoft-com:office:word" xmlns:w="http://schemas.openxmlformats.org/wordprocessingml/2006/main" xmlns:w14="http://schemas.microsoft.com/office/word/2010/wordml" xmlns:w15="http://schemas.microsoft.com/office/word/2012/wordml" xmlns:w16cid="http://schemas.microsoft.com/office/word/2016/wordml/cid" xmlns:w16se="http://schemas.microsoft.com/office/word/2015/wordml/symex" xmlns:wpg="http://schemas.microsoft.com/office/word/2010/wordprocessingGroup" xmlns:wpi="http://schemas.microsoft.com/office/word/2010/wordprocessingInk" xmlns:wne="http://schemas.microsoft.com/office/word/2006/wordml" xmlns:wps="http://schemas.microsoft.com/office/word/2010/wordprocessingShape" mc:Ignorable="w14 w15 w16se w16cid wp14">
   <w:body>
     <w:p>
       <w:pPr>
@@ -68,8 +68,16 @@
               <w:rPr>
                 <w:b/>
               </w:rPr>
-              <w:t>Candidats):</w:t>
+              <w:t>Candidats</w:t>
             </w:r>
+            <w:proofErr w:type="gramStart"/>
+            <w:r>
+              <w:rPr>
+                <w:b/>
+              </w:rPr>
+              <w:t>):</w:t>
+            </w:r>
+            <w:proofErr w:type="gramEnd"/>
           </w:p>
         </w:tc>
         <w:tc>
@@ -83,9 +91,11 @@
             <w:pPr>
               <w:spacing w:before="60" w:after="60"/>
             </w:pPr>
+            <w:proofErr w:type="gramStart"/>
             <w:r>
               <w:t>Nom:</w:t>
             </w:r>
+            <w:proofErr w:type="gramEnd"/>
           </w:p>
         </w:tc>
         <w:tc>
@@ -103,6 +113,13 @@
                 <w:smallCaps/>
               </w:rPr>
             </w:pPr>
+            <w:r>
+              <w:rPr>
+                <w:b/>
+                <w:smallCaps/>
+              </w:rPr>
+              <w:t>Fanha</w:t>
+            </w:r>
           </w:p>
         </w:tc>
         <w:tc>
@@ -119,9 +136,11 @@
               </w:tabs>
               <w:spacing w:before="60" w:after="60"/>
             </w:pPr>
+            <w:proofErr w:type="gramStart"/>
             <w:r>
               <w:t>Prénom:</w:t>
             </w:r>
+            <w:proofErr w:type="gramEnd"/>
           </w:p>
         </w:tc>
         <w:tc>
@@ -137,7 +156,18 @@
                 <w:tab w:val="left" w:pos="1026"/>
               </w:tabs>
               <w:spacing w:before="60" w:after="60"/>
+              <w:rPr>
+                <w:b/>
+                <w:bCs/>
+              </w:rPr>
             </w:pPr>
+            <w:r>
+              <w:rPr>
+                <w:b/>
+                <w:bCs/>
+              </w:rPr>
+              <w:t>Yann</w:t>
+            </w:r>
           </w:p>
         </w:tc>
       </w:tr>
@@ -158,8 +188,16 @@
               <w:rPr>
                 <w:b/>
               </w:rPr>
-              <w:t>Lieu de travail:</w:t>
+              <w:t xml:space="preserve">Lieu de </w:t>
             </w:r>
+            <w:proofErr w:type="gramStart"/>
+            <w:r>
+              <w:rPr>
+                <w:b/>
+              </w:rPr>
+              <w:t>travail:</w:t>
+            </w:r>
+            <w:proofErr w:type="gramEnd"/>
           </w:p>
         </w:tc>
         <w:tc>
@@ -577,8 +615,13 @@
     </w:p>
     <w:p>
       <w:r>
-        <w:t>Il s’agit d’un jeu implémentant les règles de la bataille navale. Ce projet a pour objectifs de:</w:t>
-      </w:r>
+        <w:t xml:space="preserve">Il s’agit d’un jeu implémentant les règles de la bataille navale. Ce projet a pour objectifs </w:t>
+      </w:r>
+      <w:proofErr w:type="gramStart"/>
+      <w:r>
+        <w:t>de:</w:t>
+      </w:r>
+      <w:proofErr w:type="gramEnd"/>
     </w:p>
     <w:p>
       <w:pPr>
@@ -714,9 +757,11 @@
           <w:numId w:val="13"/>
         </w:numPr>
       </w:pPr>
+      <w:proofErr w:type="spellStart"/>
       <w:r>
         <w:t>CLion</w:t>
       </w:r>
+      <w:proofErr w:type="spellEnd"/>
     </w:p>
     <w:p>
       <w:pPr>
@@ -761,8 +806,13 @@
           <w:numId w:val="13"/>
         </w:numPr>
       </w:pPr>
-      <w:r>
-        <w:t>Doxygen (générateur de documentation technique pour le code)</w:t>
+      <w:proofErr w:type="spellStart"/>
+      <w:r>
+        <w:t>Doxygen</w:t>
+      </w:r>
+      <w:proofErr w:type="spellEnd"/>
+      <w:r>
+        <w:t xml:space="preserve"> (générateur de documentation technique pour le code)</w:t>
       </w:r>
     </w:p>
     <w:p>
@@ -1048,8 +1098,6 @@
       <w:r>
         <w:t>Afficher l’aide du jeu</w:t>
       </w:r>
-      <w:bookmarkStart w:id="0" w:name="_GoBack"/>
-      <w:bookmarkEnd w:id="0"/>
     </w:p>
     <w:p>
       <w:pPr>
@@ -1297,8 +1345,13 @@
         </w:numPr>
       </w:pPr>
       <w:r>
-        <w:t>Qualité des messages accompagnant les commits</w:t>
-      </w:r>
+        <w:t xml:space="preserve">Qualité des messages accompagnant les </w:t>
+      </w:r>
+      <w:proofErr w:type="spellStart"/>
+      <w:r>
+        <w:t>commits</w:t>
+      </w:r>
+      <w:proofErr w:type="spellEnd"/>
     </w:p>
     <w:p/>
     <w:p>
@@ -1383,6 +1436,8 @@
       <w:pPr>
         <w:spacing w:before="100"/>
       </w:pPr>
+      <w:bookmarkStart w:id="0" w:name="_GoBack"/>
+      <w:bookmarkEnd w:id="0"/>
     </w:p>
     <w:sectPr>
       <w:headerReference w:type="even" r:id="rId7"/>
@@ -1400,7 +1455,7 @@
 </file>
 
 <file path=word/endnotes.xml><?xml version="1.0" encoding="utf-8"?>
-<w:endnotes xmlns:wpc="http://schemas.microsoft.com/office/word/2010/wordprocessingCanvas" xmlns:cx="http://schemas.microsoft.com/office/drawing/2014/chartex" xmlns:cx1="http://schemas.microsoft.com/office/drawing/2015/9/8/chartex" xmlns:mc="http://schemas.openxmlformats.org/markup-compatibility/2006" xmlns:o="urn:schemas-microsoft-com:office:office" xmlns:r="http://schemas.openxmlformats.org/officeDocument/2006/relationships" xmlns:m="http://schemas.openxmlformats.org/officeDocument/2006/math" xmlns:v="urn:schemas-microsoft-com:vml" xmlns:wp14="http://schemas.microsoft.com/office/word/2010/wordprocessingDrawing" xmlns:wp="http://schemas.openxmlformats.org/drawingml/2006/wordprocessingDrawing" xmlns:w10="urn:schemas-microsoft-com:office:word" xmlns:w="http://schemas.openxmlformats.org/wordprocessingml/2006/main" xmlns:w14="http://schemas.microsoft.com/office/word/2010/wordml" xmlns:w15="http://schemas.microsoft.com/office/word/2012/wordml" xmlns:w16se="http://schemas.microsoft.com/office/word/2015/wordml/symex" xmlns:wpg="http://schemas.microsoft.com/office/word/2010/wordprocessingGroup" xmlns:wpi="http://schemas.microsoft.com/office/word/2010/wordprocessingInk" xmlns:wne="http://schemas.microsoft.com/office/word/2006/wordml" xmlns:wps="http://schemas.microsoft.com/office/word/2010/wordprocessingShape" mc:Ignorable="w14 w15 w16se wp14">
+<w:endnotes xmlns:wpc="http://schemas.microsoft.com/office/word/2010/wordprocessingCanvas" xmlns:cx="http://schemas.microsoft.com/office/drawing/2014/chartex" xmlns:cx1="http://schemas.microsoft.com/office/drawing/2015/9/8/chartex" xmlns:cx2="http://schemas.microsoft.com/office/drawing/2015/10/21/chartex" xmlns:cx3="http://schemas.microsoft.com/office/drawing/2016/5/9/chartex" xmlns:cx4="http://schemas.microsoft.com/office/drawing/2016/5/10/chartex" xmlns:cx5="http://schemas.microsoft.com/office/drawing/2016/5/11/chartex" xmlns:cx6="http://schemas.microsoft.com/office/drawing/2016/5/12/chartex" xmlns:cx7="http://schemas.microsoft.com/office/drawing/2016/5/13/chartex" xmlns:cx8="http://schemas.microsoft.com/office/drawing/2016/5/14/chartex" xmlns:mc="http://schemas.openxmlformats.org/markup-compatibility/2006" xmlns:aink="http://schemas.microsoft.com/office/drawing/2016/ink" xmlns:am3d="http://schemas.microsoft.com/office/drawing/2017/model3d" xmlns:o="urn:schemas-microsoft-com:office:office" xmlns:r="http://schemas.openxmlformats.org/officeDocument/2006/relationships" xmlns:m="http://schemas.openxmlformats.org/officeDocument/2006/math" xmlns:v="urn:schemas-microsoft-com:vml" xmlns:wp14="http://schemas.microsoft.com/office/word/2010/wordprocessingDrawing" xmlns:wp="http://schemas.openxmlformats.org/drawingml/2006/wordprocessingDrawing" xmlns:w10="urn:schemas-microsoft-com:office:word" xmlns:w="http://schemas.openxmlformats.org/wordprocessingml/2006/main" xmlns:w14="http://schemas.microsoft.com/office/word/2010/wordml" xmlns:w15="http://schemas.microsoft.com/office/word/2012/wordml" xmlns:w16cid="http://schemas.microsoft.com/office/word/2016/wordml/cid" xmlns:w16se="http://schemas.microsoft.com/office/word/2015/wordml/symex" xmlns:wpg="http://schemas.microsoft.com/office/word/2010/wordprocessingGroup" xmlns:wpi="http://schemas.microsoft.com/office/word/2010/wordprocessingInk" xmlns:wne="http://schemas.microsoft.com/office/word/2006/wordml" xmlns:wps="http://schemas.microsoft.com/office/word/2010/wordprocessingShape" mc:Ignorable="w14 w15 w16se w16cid wp14">
   <w:endnote w:type="separator" w:id="-1">
     <w:p>
       <w:r>
@@ -1419,7 +1474,7 @@
 </file>
 
 <file path=word/footer1.xml><?xml version="1.0" encoding="utf-8"?>
-<w:ftr xmlns:wpc="http://schemas.microsoft.com/office/word/2010/wordprocessingCanvas" xmlns:cx="http://schemas.microsoft.com/office/drawing/2014/chartex" xmlns:cx1="http://schemas.microsoft.com/office/drawing/2015/9/8/chartex" xmlns:mc="http://schemas.openxmlformats.org/markup-compatibility/2006" xmlns:o="urn:schemas-microsoft-com:office:office" xmlns:r="http://schemas.openxmlformats.org/officeDocument/2006/relationships" xmlns:m="http://schemas.openxmlformats.org/officeDocument/2006/math" xmlns:v="urn:schemas-microsoft-com:vml" xmlns:wp14="http://schemas.microsoft.com/office/word/2010/wordprocessingDrawing" xmlns:wp="http://schemas.openxmlformats.org/drawingml/2006/wordprocessingDrawing" xmlns:w10="urn:schemas-microsoft-com:office:word" xmlns:w="http://schemas.openxmlformats.org/wordprocessingml/2006/main" xmlns:w14="http://schemas.microsoft.com/office/word/2010/wordml" xmlns:w15="http://schemas.microsoft.com/office/word/2012/wordml" xmlns:w16se="http://schemas.microsoft.com/office/word/2015/wordml/symex" xmlns:wpg="http://schemas.microsoft.com/office/word/2010/wordprocessingGroup" xmlns:wpi="http://schemas.microsoft.com/office/word/2010/wordprocessingInk" xmlns:wne="http://schemas.microsoft.com/office/word/2006/wordml" xmlns:wps="http://schemas.microsoft.com/office/word/2010/wordprocessingShape" mc:Ignorable="w14 w15 w16se wp14">
+<w:ftr xmlns:wpc="http://schemas.microsoft.com/office/word/2010/wordprocessingCanvas" xmlns:cx="http://schemas.microsoft.com/office/drawing/2014/chartex" xmlns:cx1="http://schemas.microsoft.com/office/drawing/2015/9/8/chartex" xmlns:cx2="http://schemas.microsoft.com/office/drawing/2015/10/21/chartex" xmlns:cx3="http://schemas.microsoft.com/office/drawing/2016/5/9/chartex" xmlns:cx4="http://schemas.microsoft.com/office/drawing/2016/5/10/chartex" xmlns:cx5="http://schemas.microsoft.com/office/drawing/2016/5/11/chartex" xmlns:cx6="http://schemas.microsoft.com/office/drawing/2016/5/12/chartex" xmlns:cx7="http://schemas.microsoft.com/office/drawing/2016/5/13/chartex" xmlns:cx8="http://schemas.microsoft.com/office/drawing/2016/5/14/chartex" xmlns:mc="http://schemas.openxmlformats.org/markup-compatibility/2006" xmlns:aink="http://schemas.microsoft.com/office/drawing/2016/ink" xmlns:am3d="http://schemas.microsoft.com/office/drawing/2017/model3d" xmlns:o="urn:schemas-microsoft-com:office:office" xmlns:r="http://schemas.openxmlformats.org/officeDocument/2006/relationships" xmlns:m="http://schemas.openxmlformats.org/officeDocument/2006/math" xmlns:v="urn:schemas-microsoft-com:vml" xmlns:wp14="http://schemas.microsoft.com/office/word/2010/wordprocessingDrawing" xmlns:wp="http://schemas.openxmlformats.org/drawingml/2006/wordprocessingDrawing" xmlns:w10="urn:schemas-microsoft-com:office:word" xmlns:w="http://schemas.openxmlformats.org/wordprocessingml/2006/main" xmlns:w14="http://schemas.microsoft.com/office/word/2010/wordml" xmlns:w15="http://schemas.microsoft.com/office/word/2012/wordml" xmlns:w16cid="http://schemas.microsoft.com/office/word/2016/wordml/cid" xmlns:w16se="http://schemas.microsoft.com/office/word/2015/wordml/symex" xmlns:wpg="http://schemas.microsoft.com/office/word/2010/wordprocessingGroup" xmlns:wpi="http://schemas.microsoft.com/office/word/2010/wordprocessingInk" xmlns:wne="http://schemas.microsoft.com/office/word/2006/wordml" xmlns:wps="http://schemas.microsoft.com/office/word/2010/wordprocessingShape" mc:Ignorable="w14 w15 w16se w16cid wp14">
   <w:p>
     <w:pPr>
       <w:widowControl w:val="0"/>
@@ -1468,12 +1523,21 @@
               <w:szCs w:val="16"/>
             </w:rPr>
           </w:pPr>
+          <w:proofErr w:type="gramStart"/>
           <w:r>
             <w:rPr>
               <w:sz w:val="16"/>
               <w:szCs w:val="16"/>
             </w:rPr>
-            <w:t>i-CD VD Octobre 2010</w:t>
+            <w:t>i</w:t>
+          </w:r>
+          <w:proofErr w:type="gramEnd"/>
+          <w:r>
+            <w:rPr>
+              <w:sz w:val="16"/>
+              <w:szCs w:val="16"/>
+            </w:rPr>
+            <w:t>-CD VD Octobre 2010</w:t>
           </w:r>
         </w:p>
       </w:tc>
@@ -1605,12 +1669,21 @@
             </w:rPr>
             <w:t xml:space="preserve">Dernière </w:t>
           </w:r>
+          <w:proofErr w:type="spellStart"/>
           <w:r>
             <w:rPr>
               <w:sz w:val="16"/>
               <w:szCs w:val="16"/>
             </w:rPr>
-            <w:t xml:space="preserve">modif : </w:t>
+            <w:t>modif</w:t>
+          </w:r>
+          <w:proofErr w:type="spellEnd"/>
+          <w:r>
+            <w:rPr>
+              <w:sz w:val="16"/>
+              <w:szCs w:val="16"/>
+            </w:rPr>
+            <w:t xml:space="preserve"> : </w:t>
           </w:r>
           <w:r>
             <w:rPr>
@@ -1639,7 +1712,7 @@
               <w:sz w:val="16"/>
               <w:szCs w:val="16"/>
             </w:rPr>
-            <w:t>03.12.2019</w:t>
+            <w:t>07.02.2020</w:t>
           </w:r>
           <w:r>
             <w:rPr>
@@ -1680,7 +1753,7 @@
 </file>
 
 <file path=word/footer2.xml><?xml version="1.0" encoding="utf-8"?>
-<w:ftr xmlns:wpc="http://schemas.microsoft.com/office/word/2010/wordprocessingCanvas" xmlns:cx="http://schemas.microsoft.com/office/drawing/2014/chartex" xmlns:cx1="http://schemas.microsoft.com/office/drawing/2015/9/8/chartex" xmlns:mc="http://schemas.openxmlformats.org/markup-compatibility/2006" xmlns:o="urn:schemas-microsoft-com:office:office" xmlns:r="http://schemas.openxmlformats.org/officeDocument/2006/relationships" xmlns:m="http://schemas.openxmlformats.org/officeDocument/2006/math" xmlns:v="urn:schemas-microsoft-com:vml" xmlns:wp14="http://schemas.microsoft.com/office/word/2010/wordprocessingDrawing" xmlns:wp="http://schemas.openxmlformats.org/drawingml/2006/wordprocessingDrawing" xmlns:w10="urn:schemas-microsoft-com:office:word" xmlns:w="http://schemas.openxmlformats.org/wordprocessingml/2006/main" xmlns:w14="http://schemas.microsoft.com/office/word/2010/wordml" xmlns:w15="http://schemas.microsoft.com/office/word/2012/wordml" xmlns:w16se="http://schemas.microsoft.com/office/word/2015/wordml/symex" xmlns:wpg="http://schemas.microsoft.com/office/word/2010/wordprocessingGroup" xmlns:wpi="http://schemas.microsoft.com/office/word/2010/wordprocessingInk" xmlns:wne="http://schemas.microsoft.com/office/word/2006/wordml" xmlns:wps="http://schemas.microsoft.com/office/word/2010/wordprocessingShape" mc:Ignorable="w14 w15 w16se wp14">
+<w:ftr xmlns:wpc="http://schemas.microsoft.com/office/word/2010/wordprocessingCanvas" xmlns:cx="http://schemas.microsoft.com/office/drawing/2014/chartex" xmlns:cx1="http://schemas.microsoft.com/office/drawing/2015/9/8/chartex" xmlns:cx2="http://schemas.microsoft.com/office/drawing/2015/10/21/chartex" xmlns:cx3="http://schemas.microsoft.com/office/drawing/2016/5/9/chartex" xmlns:cx4="http://schemas.microsoft.com/office/drawing/2016/5/10/chartex" xmlns:cx5="http://schemas.microsoft.com/office/drawing/2016/5/11/chartex" xmlns:cx6="http://schemas.microsoft.com/office/drawing/2016/5/12/chartex" xmlns:cx7="http://schemas.microsoft.com/office/drawing/2016/5/13/chartex" xmlns:cx8="http://schemas.microsoft.com/office/drawing/2016/5/14/chartex" xmlns:mc="http://schemas.openxmlformats.org/markup-compatibility/2006" xmlns:aink="http://schemas.microsoft.com/office/drawing/2016/ink" xmlns:am3d="http://schemas.microsoft.com/office/drawing/2017/model3d" xmlns:o="urn:schemas-microsoft-com:office:office" xmlns:r="http://schemas.openxmlformats.org/officeDocument/2006/relationships" xmlns:m="http://schemas.openxmlformats.org/officeDocument/2006/math" xmlns:v="urn:schemas-microsoft-com:vml" xmlns:wp14="http://schemas.microsoft.com/office/word/2010/wordprocessingDrawing" xmlns:wp="http://schemas.openxmlformats.org/drawingml/2006/wordprocessingDrawing" xmlns:w10="urn:schemas-microsoft-com:office:word" xmlns:w="http://schemas.openxmlformats.org/wordprocessingml/2006/main" xmlns:w14="http://schemas.microsoft.com/office/word/2010/wordml" xmlns:w15="http://schemas.microsoft.com/office/word/2012/wordml" xmlns:w16cid="http://schemas.microsoft.com/office/word/2016/wordml/cid" xmlns:w16se="http://schemas.microsoft.com/office/word/2015/wordml/symex" xmlns:wpg="http://schemas.microsoft.com/office/word/2010/wordprocessingGroup" xmlns:wpi="http://schemas.microsoft.com/office/word/2010/wordprocessingInk" xmlns:wne="http://schemas.microsoft.com/office/word/2006/wordml" xmlns:wps="http://schemas.microsoft.com/office/word/2010/wordprocessingShape" mc:Ignorable="w14 w15 w16se w16cid wp14">
   <w:p>
     <w:pPr>
       <w:rPr>
@@ -1696,7 +1769,7 @@
       <mc:AlternateContent>
         <mc:Choice Requires="wps">
           <w:drawing>
-            <wp:anchor distT="0" distB="0" distL="114300" distR="114300" simplePos="0" relativeHeight="251660800" behindDoc="0" locked="0" layoutInCell="1" hidden="0" allowOverlap="1">
+            <wp:anchor distT="0" distB="0" distL="114300" distR="114300" simplePos="0" relativeHeight="251660800" behindDoc="0" locked="0" layoutInCell="1" hidden="0" allowOverlap="1" wp14:anchorId="24D73A03" wp14:editId="6FD93CFC">
               <wp:simplePos x="0" y="0"/>
               <wp:positionH relativeFrom="margin">
                 <wp:posOffset>0</wp:posOffset>
@@ -1741,7 +1814,7 @@
         </mc:Choice>
         <mc:Fallback>
           <w:pict>
-            <v:shapetype w14:anchorId="0C76C050" id="_x0000_t32" coordsize="21600,21600" o:spt="32" o:oned="t" path="m,l21600,21600e" filled="f">
+            <v:shapetype w14:anchorId="46766B51" id="_x0000_t32" coordsize="21600,21600" o:spt="32" o:oned="t" path="m,l21600,21600e" filled="f">
               <v:path arrowok="t" fillok="f" o:connecttype="none"/>
               <o:lock v:ext="edit" shapetype="t"/>
             </v:shapetype>
@@ -1768,7 +1841,23 @@
         <w:sz w:val="12"/>
         <w:szCs w:val="12"/>
       </w:rPr>
-      <w:t>C:\Users\Nicolas Glassey\Downloads\Annexe1-CanevasCdc_Preview.doc</w:t>
+      <w:t xml:space="preserve">C:\Users\Nicolas </w:t>
+    </w:r>
+    <w:proofErr w:type="spellStart"/>
+    <w:r>
+      <w:rPr>
+        <w:sz w:val="12"/>
+        <w:szCs w:val="12"/>
+      </w:rPr>
+      <w:t>Glassey</w:t>
+    </w:r>
+    <w:proofErr w:type="spellEnd"/>
+    <w:r>
+      <w:rPr>
+        <w:sz w:val="12"/>
+        <w:szCs w:val="12"/>
+      </w:rPr>
+      <w:t>\Downloads\Annexe1-CanevasCdc_Preview.doc</w:t>
     </w:r>
     <w:r>
       <w:rPr>
@@ -1834,7 +1923,23 @@
         <w:szCs w:val="12"/>
       </w:rPr>
       <w:tab/>
-      <w:t>Imprimé le 15/11/2017 à 11:49</w:t>
+      <w:t xml:space="preserve">Imprimé le 15/11/2017 à </w:t>
+    </w:r>
+    <w:proofErr w:type="gramStart"/>
+    <w:r>
+      <w:rPr>
+        <w:sz w:val="12"/>
+        <w:szCs w:val="12"/>
+      </w:rPr>
+      <w:t>11:</w:t>
+    </w:r>
+    <w:proofErr w:type="gramEnd"/>
+    <w:r>
+      <w:rPr>
+        <w:sz w:val="12"/>
+        <w:szCs w:val="12"/>
+      </w:rPr>
+      <w:t>49</w:t>
     </w:r>
   </w:p>
   <w:p>
@@ -1920,7 +2025,7 @@
 </file>
 
 <file path=word/footnotes.xml><?xml version="1.0" encoding="utf-8"?>
-<w:footnotes xmlns:wpc="http://schemas.microsoft.com/office/word/2010/wordprocessingCanvas" xmlns:cx="http://schemas.microsoft.com/office/drawing/2014/chartex" xmlns:cx1="http://schemas.microsoft.com/office/drawing/2015/9/8/chartex" xmlns:mc="http://schemas.openxmlformats.org/markup-compatibility/2006" xmlns:o="urn:schemas-microsoft-com:office:office" xmlns:r="http://schemas.openxmlformats.org/officeDocument/2006/relationships" xmlns:m="http://schemas.openxmlformats.org/officeDocument/2006/math" xmlns:v="urn:schemas-microsoft-com:vml" xmlns:wp14="http://schemas.microsoft.com/office/word/2010/wordprocessingDrawing" xmlns:wp="http://schemas.openxmlformats.org/drawingml/2006/wordprocessingDrawing" xmlns:w10="urn:schemas-microsoft-com:office:word" xmlns:w="http://schemas.openxmlformats.org/wordprocessingml/2006/main" xmlns:w14="http://schemas.microsoft.com/office/word/2010/wordml" xmlns:w15="http://schemas.microsoft.com/office/word/2012/wordml" xmlns:w16se="http://schemas.microsoft.com/office/word/2015/wordml/symex" xmlns:wpg="http://schemas.microsoft.com/office/word/2010/wordprocessingGroup" xmlns:wpi="http://schemas.microsoft.com/office/word/2010/wordprocessingInk" xmlns:wne="http://schemas.microsoft.com/office/word/2006/wordml" xmlns:wps="http://schemas.microsoft.com/office/word/2010/wordprocessingShape" mc:Ignorable="w14 w15 w16se wp14">
+<w:footnotes xmlns:wpc="http://schemas.microsoft.com/office/word/2010/wordprocessingCanvas" xmlns:cx="http://schemas.microsoft.com/office/drawing/2014/chartex" xmlns:cx1="http://schemas.microsoft.com/office/drawing/2015/9/8/chartex" xmlns:cx2="http://schemas.microsoft.com/office/drawing/2015/10/21/chartex" xmlns:cx3="http://schemas.microsoft.com/office/drawing/2016/5/9/chartex" xmlns:cx4="http://schemas.microsoft.com/office/drawing/2016/5/10/chartex" xmlns:cx5="http://schemas.microsoft.com/office/drawing/2016/5/11/chartex" xmlns:cx6="http://schemas.microsoft.com/office/drawing/2016/5/12/chartex" xmlns:cx7="http://schemas.microsoft.com/office/drawing/2016/5/13/chartex" xmlns:cx8="http://schemas.microsoft.com/office/drawing/2016/5/14/chartex" xmlns:mc="http://schemas.openxmlformats.org/markup-compatibility/2006" xmlns:aink="http://schemas.microsoft.com/office/drawing/2016/ink" xmlns:am3d="http://schemas.microsoft.com/office/drawing/2017/model3d" xmlns:o="urn:schemas-microsoft-com:office:office" xmlns:r="http://schemas.openxmlformats.org/officeDocument/2006/relationships" xmlns:m="http://schemas.openxmlformats.org/officeDocument/2006/math" xmlns:v="urn:schemas-microsoft-com:vml" xmlns:wp14="http://schemas.microsoft.com/office/word/2010/wordprocessingDrawing" xmlns:wp="http://schemas.openxmlformats.org/drawingml/2006/wordprocessingDrawing" xmlns:w10="urn:schemas-microsoft-com:office:word" xmlns:w="http://schemas.openxmlformats.org/wordprocessingml/2006/main" xmlns:w14="http://schemas.microsoft.com/office/word/2010/wordml" xmlns:w15="http://schemas.microsoft.com/office/word/2012/wordml" xmlns:w16cid="http://schemas.microsoft.com/office/word/2016/wordml/cid" xmlns:w16se="http://schemas.microsoft.com/office/word/2015/wordml/symex" xmlns:wpg="http://schemas.microsoft.com/office/word/2010/wordprocessingGroup" xmlns:wpi="http://schemas.microsoft.com/office/word/2010/wordprocessingInk" xmlns:wne="http://schemas.microsoft.com/office/word/2006/wordml" xmlns:wps="http://schemas.microsoft.com/office/word/2010/wordprocessingShape" mc:Ignorable="w14 w15 w16se w16cid wp14">
   <w:footnote w:type="separator" w:id="-1">
     <w:p>
       <w:r>
@@ -1939,7 +2044,7 @@
 </file>
 
 <file path=word/header1.xml><?xml version="1.0" encoding="utf-8"?>
-<w:hdr xmlns:wpc="http://schemas.microsoft.com/office/word/2010/wordprocessingCanvas" xmlns:cx="http://schemas.microsoft.com/office/drawing/2014/chartex" xmlns:cx1="http://schemas.microsoft.com/office/drawing/2015/9/8/chartex" xmlns:mc="http://schemas.openxmlformats.org/markup-compatibility/2006" xmlns:o="urn:schemas-microsoft-com:office:office" xmlns:r="http://schemas.openxmlformats.org/officeDocument/2006/relationships" xmlns:m="http://schemas.openxmlformats.org/officeDocument/2006/math" xmlns:v="urn:schemas-microsoft-com:vml" xmlns:wp14="http://schemas.microsoft.com/office/word/2010/wordprocessingDrawing" xmlns:wp="http://schemas.openxmlformats.org/drawingml/2006/wordprocessingDrawing" xmlns:w10="urn:schemas-microsoft-com:office:word" xmlns:w="http://schemas.openxmlformats.org/wordprocessingml/2006/main" xmlns:w14="http://schemas.microsoft.com/office/word/2010/wordml" xmlns:w15="http://schemas.microsoft.com/office/word/2012/wordml" xmlns:w16se="http://schemas.microsoft.com/office/word/2015/wordml/symex" xmlns:wpg="http://schemas.microsoft.com/office/word/2010/wordprocessingGroup" xmlns:wpi="http://schemas.microsoft.com/office/word/2010/wordprocessingInk" xmlns:wne="http://schemas.microsoft.com/office/word/2006/wordml" xmlns:wps="http://schemas.microsoft.com/office/word/2010/wordprocessingShape" mc:Ignorable="w14 w15 w16se wp14">
+<w:hdr xmlns:wpc="http://schemas.microsoft.com/office/word/2010/wordprocessingCanvas" xmlns:cx="http://schemas.microsoft.com/office/drawing/2014/chartex" xmlns:cx1="http://schemas.microsoft.com/office/drawing/2015/9/8/chartex" xmlns:cx2="http://schemas.microsoft.com/office/drawing/2015/10/21/chartex" xmlns:cx3="http://schemas.microsoft.com/office/drawing/2016/5/9/chartex" xmlns:cx4="http://schemas.microsoft.com/office/drawing/2016/5/10/chartex" xmlns:cx5="http://schemas.microsoft.com/office/drawing/2016/5/11/chartex" xmlns:cx6="http://schemas.microsoft.com/office/drawing/2016/5/12/chartex" xmlns:cx7="http://schemas.microsoft.com/office/drawing/2016/5/13/chartex" xmlns:cx8="http://schemas.microsoft.com/office/drawing/2016/5/14/chartex" xmlns:mc="http://schemas.openxmlformats.org/markup-compatibility/2006" xmlns:aink="http://schemas.microsoft.com/office/drawing/2016/ink" xmlns:am3d="http://schemas.microsoft.com/office/drawing/2017/model3d" xmlns:o="urn:schemas-microsoft-com:office:office" xmlns:r="http://schemas.openxmlformats.org/officeDocument/2006/relationships" xmlns:m="http://schemas.openxmlformats.org/officeDocument/2006/math" xmlns:v="urn:schemas-microsoft-com:vml" xmlns:wp14="http://schemas.microsoft.com/office/word/2010/wordprocessingDrawing" xmlns:wp="http://schemas.openxmlformats.org/drawingml/2006/wordprocessingDrawing" xmlns:w10="urn:schemas-microsoft-com:office:word" xmlns:w="http://schemas.openxmlformats.org/wordprocessingml/2006/main" xmlns:w14="http://schemas.microsoft.com/office/word/2010/wordml" xmlns:w15="http://schemas.microsoft.com/office/word/2012/wordml" xmlns:w16cid="http://schemas.microsoft.com/office/word/2016/wordml/cid" xmlns:w16se="http://schemas.microsoft.com/office/word/2015/wordml/symex" xmlns:wpg="http://schemas.microsoft.com/office/word/2010/wordprocessingGroup" xmlns:wpi="http://schemas.microsoft.com/office/word/2010/wordprocessingInk" xmlns:wne="http://schemas.microsoft.com/office/word/2006/wordml" xmlns:wps="http://schemas.microsoft.com/office/word/2010/wordprocessingShape" mc:Ignorable="w14 w15 w16se w16cid wp14">
   <w:p>
     <w:r>
       <w:rPr>
@@ -1949,7 +2054,7 @@
       <mc:AlternateContent>
         <mc:Choice Requires="wps">
           <w:drawing>
-            <wp:anchor distT="0" distB="0" distL="114300" distR="114300" simplePos="0" relativeHeight="251657728" behindDoc="0" locked="0" layoutInCell="1" hidden="0" allowOverlap="1">
+            <wp:anchor distT="0" distB="0" distL="114300" distR="114300" simplePos="0" relativeHeight="251657728" behindDoc="0" locked="0" layoutInCell="1" hidden="0" allowOverlap="1" wp14:anchorId="44EB9DD0" wp14:editId="1E1213B9">
               <wp:simplePos x="0" y="0"/>
               <wp:positionH relativeFrom="margin">
                 <wp:posOffset>393700</wp:posOffset>
@@ -2001,7 +2106,7 @@
         </mc:Choice>
         <mc:Fallback>
           <w:pict>
-            <v:rect id="Rectangle 2" o:spid="_x0000_s1026" style="position:absolute;margin-left:31pt;margin-top:-177pt;width:495pt;height:495pt;rotation:-45;z-index:251657728;visibility:visible;mso-wrap-style:square;mso-wrap-distance-left:9pt;mso-wrap-distance-top:0;mso-wrap-distance-right:9pt;mso-wrap-distance-bottom:0;mso-position-horizontal:absolute;mso-position-horizontal-relative:margin;mso-position-vertical:absolute;mso-position-vertical-relative:text;v-text-anchor:middle" o:gfxdata="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" fillcolor="silver" stroked="f">
+            <v:rect w14:anchorId="44EB9DD0" id="Rectangle 2" o:spid="_x0000_s1026" style="position:absolute;margin-left:31pt;margin-top:-177pt;width:495pt;height:495pt;rotation:-45;z-index:251657728;visibility:visible;mso-wrap-style:square;mso-wrap-distance-left:9pt;mso-wrap-distance-top:0;mso-wrap-distance-right:9pt;mso-wrap-distance-bottom:0;mso-position-horizontal:absolute;mso-position-horizontal-relative:margin;mso-position-vertical:absolute;mso-position-vertical-relative:text;v-text-anchor:middle" o:gfxdata="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" fillcolor="silver" stroked="f">
               <v:fill opacity="32639f"/>
               <v:textbox inset="2.53958mm,2.53958mm,2.53958mm,2.53958mm">
                 <w:txbxContent>
@@ -2023,7 +2128,7 @@
 </file>
 
 <file path=word/header2.xml><?xml version="1.0" encoding="utf-8"?>
-<w:hdr xmlns:wpc="http://schemas.microsoft.com/office/word/2010/wordprocessingCanvas" xmlns:cx="http://schemas.microsoft.com/office/drawing/2014/chartex" xmlns:cx1="http://schemas.microsoft.com/office/drawing/2015/9/8/chartex" xmlns:mc="http://schemas.openxmlformats.org/markup-compatibility/2006" xmlns:o="urn:schemas-microsoft-com:office:office" xmlns:r="http://schemas.openxmlformats.org/officeDocument/2006/relationships" xmlns:m="http://schemas.openxmlformats.org/officeDocument/2006/math" xmlns:v="urn:schemas-microsoft-com:vml" xmlns:wp14="http://schemas.microsoft.com/office/word/2010/wordprocessingDrawing" xmlns:wp="http://schemas.openxmlformats.org/drawingml/2006/wordprocessingDrawing" xmlns:w10="urn:schemas-microsoft-com:office:word" xmlns:w="http://schemas.openxmlformats.org/wordprocessingml/2006/main" xmlns:w14="http://schemas.microsoft.com/office/word/2010/wordml" xmlns:w15="http://schemas.microsoft.com/office/word/2012/wordml" xmlns:w16se="http://schemas.microsoft.com/office/word/2015/wordml/symex" xmlns:wpg="http://schemas.microsoft.com/office/word/2010/wordprocessingGroup" xmlns:wpi="http://schemas.microsoft.com/office/word/2010/wordprocessingInk" xmlns:wne="http://schemas.microsoft.com/office/word/2006/wordml" xmlns:wps="http://schemas.microsoft.com/office/word/2010/wordprocessingShape" mc:Ignorable="w14 w15 w16se wp14">
+<w:hdr xmlns:wpc="http://schemas.microsoft.com/office/word/2010/wordprocessingCanvas" xmlns:cx="http://schemas.microsoft.com/office/drawing/2014/chartex" xmlns:cx1="http://schemas.microsoft.com/office/drawing/2015/9/8/chartex" xmlns:cx2="http://schemas.microsoft.com/office/drawing/2015/10/21/chartex" xmlns:cx3="http://schemas.microsoft.com/office/drawing/2016/5/9/chartex" xmlns:cx4="http://schemas.microsoft.com/office/drawing/2016/5/10/chartex" xmlns:cx5="http://schemas.microsoft.com/office/drawing/2016/5/11/chartex" xmlns:cx6="http://schemas.microsoft.com/office/drawing/2016/5/12/chartex" xmlns:cx7="http://schemas.microsoft.com/office/drawing/2016/5/13/chartex" xmlns:cx8="http://schemas.microsoft.com/office/drawing/2016/5/14/chartex" xmlns:mc="http://schemas.openxmlformats.org/markup-compatibility/2006" xmlns:aink="http://schemas.microsoft.com/office/drawing/2016/ink" xmlns:am3d="http://schemas.microsoft.com/office/drawing/2017/model3d" xmlns:o="urn:schemas-microsoft-com:office:office" xmlns:r="http://schemas.openxmlformats.org/officeDocument/2006/relationships" xmlns:m="http://schemas.openxmlformats.org/officeDocument/2006/math" xmlns:v="urn:schemas-microsoft-com:vml" xmlns:wp14="http://schemas.microsoft.com/office/word/2010/wordprocessingDrawing" xmlns:wp="http://schemas.openxmlformats.org/drawingml/2006/wordprocessingDrawing" xmlns:w10="urn:schemas-microsoft-com:office:word" xmlns:w="http://schemas.openxmlformats.org/wordprocessingml/2006/main" xmlns:w14="http://schemas.microsoft.com/office/word/2010/wordml" xmlns:w15="http://schemas.microsoft.com/office/word/2012/wordml" xmlns:w16cid="http://schemas.microsoft.com/office/word/2016/wordml/cid" xmlns:w16se="http://schemas.microsoft.com/office/word/2015/wordml/symex" xmlns:wpg="http://schemas.microsoft.com/office/word/2010/wordprocessingGroup" xmlns:wpi="http://schemas.microsoft.com/office/word/2010/wordprocessingInk" xmlns:wne="http://schemas.microsoft.com/office/word/2006/wordml" xmlns:wps="http://schemas.microsoft.com/office/word/2010/wordprocessingShape" mc:Ignorable="w14 w15 w16se w16cid wp14">
   <w:p>
     <w:pPr>
       <w:rPr>
@@ -2058,7 +2163,7 @@
 </file>
 
 <file path=word/header3.xml><?xml version="1.0" encoding="utf-8"?>
-<w:hdr xmlns:wpc="http://schemas.microsoft.com/office/word/2010/wordprocessingCanvas" xmlns:cx="http://schemas.microsoft.com/office/drawing/2014/chartex" xmlns:cx1="http://schemas.microsoft.com/office/drawing/2015/9/8/chartex" xmlns:mc="http://schemas.openxmlformats.org/markup-compatibility/2006" xmlns:o="urn:schemas-microsoft-com:office:office" xmlns:r="http://schemas.openxmlformats.org/officeDocument/2006/relationships" xmlns:m="http://schemas.openxmlformats.org/officeDocument/2006/math" xmlns:v="urn:schemas-microsoft-com:vml" xmlns:wp14="http://schemas.microsoft.com/office/word/2010/wordprocessingDrawing" xmlns:wp="http://schemas.openxmlformats.org/drawingml/2006/wordprocessingDrawing" xmlns:w10="urn:schemas-microsoft-com:office:word" xmlns:w="http://schemas.openxmlformats.org/wordprocessingml/2006/main" xmlns:w14="http://schemas.microsoft.com/office/word/2010/wordml" xmlns:w15="http://schemas.microsoft.com/office/word/2012/wordml" xmlns:w16se="http://schemas.microsoft.com/office/word/2015/wordml/symex" xmlns:wpg="http://schemas.microsoft.com/office/word/2010/wordprocessingGroup" xmlns:wpi="http://schemas.microsoft.com/office/word/2010/wordprocessingInk" xmlns:wne="http://schemas.microsoft.com/office/word/2006/wordml" xmlns:wps="http://schemas.microsoft.com/office/word/2010/wordprocessingShape" mc:Ignorable="w14 w15 w16se wp14">
+<w:hdr xmlns:wpc="http://schemas.microsoft.com/office/word/2010/wordprocessingCanvas" xmlns:cx="http://schemas.microsoft.com/office/drawing/2014/chartex" xmlns:cx1="http://schemas.microsoft.com/office/drawing/2015/9/8/chartex" xmlns:cx2="http://schemas.microsoft.com/office/drawing/2015/10/21/chartex" xmlns:cx3="http://schemas.microsoft.com/office/drawing/2016/5/9/chartex" xmlns:cx4="http://schemas.microsoft.com/office/drawing/2016/5/10/chartex" xmlns:cx5="http://schemas.microsoft.com/office/drawing/2016/5/11/chartex" xmlns:cx6="http://schemas.microsoft.com/office/drawing/2016/5/12/chartex" xmlns:cx7="http://schemas.microsoft.com/office/drawing/2016/5/13/chartex" xmlns:cx8="http://schemas.microsoft.com/office/drawing/2016/5/14/chartex" xmlns:mc="http://schemas.openxmlformats.org/markup-compatibility/2006" xmlns:aink="http://schemas.microsoft.com/office/drawing/2016/ink" xmlns:am3d="http://schemas.microsoft.com/office/drawing/2017/model3d" xmlns:o="urn:schemas-microsoft-com:office:office" xmlns:r="http://schemas.openxmlformats.org/officeDocument/2006/relationships" xmlns:m="http://schemas.openxmlformats.org/officeDocument/2006/math" xmlns:v="urn:schemas-microsoft-com:vml" xmlns:wp14="http://schemas.microsoft.com/office/word/2010/wordprocessingDrawing" xmlns:wp="http://schemas.openxmlformats.org/drawingml/2006/wordprocessingDrawing" xmlns:w10="urn:schemas-microsoft-com:office:word" xmlns:w="http://schemas.openxmlformats.org/wordprocessingml/2006/main" xmlns:w14="http://schemas.microsoft.com/office/word/2010/wordml" xmlns:w15="http://schemas.microsoft.com/office/word/2012/wordml" xmlns:w16cid="http://schemas.microsoft.com/office/word/2016/wordml/cid" xmlns:w16se="http://schemas.microsoft.com/office/word/2015/wordml/symex" xmlns:wpg="http://schemas.microsoft.com/office/word/2010/wordprocessingGroup" xmlns:wpi="http://schemas.microsoft.com/office/word/2010/wordprocessingInk" xmlns:wne="http://schemas.microsoft.com/office/word/2006/wordml" xmlns:wps="http://schemas.microsoft.com/office/word/2010/wordprocessingShape" mc:Ignorable="w14 w15 w16se w16cid wp14">
   <w:p>
     <w:pPr>
       <w:widowControl w:val="0"/>
@@ -2096,7 +2201,7 @@
       </w:trPr>
       <w:tc>
         <w:tcPr>
-          <w:tcW w:w="0" w:type="auto"/>
+          <w:tcW w:w="1107" w:type="dxa"/>
         </w:tcPr>
         <w:p>
           <w:pPr>
@@ -2113,7 +2218,7 @@
             <mc:AlternateContent>
               <mc:Choice Requires="wps">
                 <w:drawing>
-                  <wp:anchor distT="0" distB="0" distL="114300" distR="114300" simplePos="0" relativeHeight="251654656" behindDoc="0" locked="0" layoutInCell="1" hidden="0" allowOverlap="1">
+                  <wp:anchor distT="0" distB="0" distL="114300" distR="114300" simplePos="0" relativeHeight="251654656" behindDoc="0" locked="0" layoutInCell="1" hidden="0" allowOverlap="1" wp14:anchorId="368B6DE9" wp14:editId="1E0444FC">
                     <wp:simplePos x="0" y="0"/>
                     <wp:positionH relativeFrom="margin">
                       <wp:posOffset>393700</wp:posOffset>
@@ -2165,7 +2270,7 @@
               </mc:Choice>
               <mc:Fallback>
                 <w:pict>
-                  <v:rect id="Rectangle 1" o:spid="_x0000_s1027" style="position:absolute;margin-left:31pt;margin-top:-177pt;width:495pt;height:495pt;rotation:-45;z-index:251654656;visibility:visible;mso-wrap-style:square;mso-wrap-distance-left:9pt;mso-wrap-distance-top:0;mso-wrap-distance-right:9pt;mso-wrap-distance-bottom:0;mso-position-horizontal:absolute;mso-position-horizontal-relative:margin;mso-position-vertical:absolute;mso-position-vertical-relative:text;v-text-anchor:middle" o:gfxdata="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" fillcolor="silver" stroked="f">
+                  <v:rect w14:anchorId="368B6DE9" id="Rectangle 1" o:spid="_x0000_s1027" style="position:absolute;margin-left:31pt;margin-top:-177pt;width:495pt;height:495pt;rotation:-45;z-index:251654656;visibility:visible;mso-wrap-style:square;mso-wrap-distance-left:9pt;mso-wrap-distance-top:0;mso-wrap-distance-right:9pt;mso-wrap-distance-bottom:0;mso-position-horizontal:absolute;mso-position-horizontal-relative:margin;mso-position-vertical:absolute;mso-position-vertical-relative:text;v-text-anchor:middle" o:gfxdata="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" fillcolor="silver" stroked="f">
                     <v:fill opacity="32639f"/>
                     <v:textbox inset="2.53958mm,2.53958mm,2.53958mm,2.53958mm">
                       <w:txbxContent>
@@ -2208,7 +2313,7 @@
       </w:tc>
       <w:tc>
         <w:tcPr>
-          <w:tcW w:w="0" w:type="auto"/>
+          <w:tcW w:w="2410" w:type="dxa"/>
           <w:tcBorders>
             <w:top w:val="nil"/>
             <w:bottom w:val="single" w:sz="12" w:space="0" w:color="000000"/>
@@ -2244,7 +2349,7 @@
       </w:tc>
       <w:tc>
         <w:tcPr>
-          <w:tcW w:w="0" w:type="auto"/>
+          <w:tcW w:w="6237" w:type="dxa"/>
           <w:tcBorders>
             <w:left w:val="nil"/>
           </w:tcBorders>
@@ -2254,8 +2359,13 @@
             <w:jc w:val="right"/>
           </w:pPr>
           <w:r>
-            <w:t>Projet : xxxxxx</w:t>
+            <w:t xml:space="preserve">Projet : </w:t>
           </w:r>
+          <w:proofErr w:type="spellStart"/>
+          <w:r>
+            <w:t>xxxxxx</w:t>
+          </w:r>
+          <w:proofErr w:type="spellEnd"/>
         </w:p>
       </w:tc>
     </w:tr>
@@ -2272,7 +2382,7 @@
 </file>
 
 <file path=word/numbering.xml><?xml version="1.0" encoding="utf-8"?>
-<w:numbering xmlns:wpc="http://schemas.microsoft.com/office/word/2010/wordprocessingCanvas" xmlns:cx="http://schemas.microsoft.com/office/drawing/2014/chartex" xmlns:cx1="http://schemas.microsoft.com/office/drawing/2015/9/8/chartex" xmlns:mc="http://schemas.openxmlformats.org/markup-compatibility/2006" xmlns:o="urn:schemas-microsoft-com:office:office" xmlns:r="http://schemas.openxmlformats.org/officeDocument/2006/relationships" xmlns:m="http://schemas.openxmlformats.org/officeDocument/2006/math" xmlns:v="urn:schemas-microsoft-com:vml" xmlns:wp14="http://schemas.microsoft.com/office/word/2010/wordprocessingDrawing" xmlns:wp="http://schemas.openxmlformats.org/drawingml/2006/wordprocessingDrawing" xmlns:w10="urn:schemas-microsoft-com:office:word" xmlns:w="http://schemas.openxmlformats.org/wordprocessingml/2006/main" xmlns:w14="http://schemas.microsoft.com/office/word/2010/wordml" xmlns:w15="http://schemas.microsoft.com/office/word/2012/wordml" xmlns:w16se="http://schemas.microsoft.com/office/word/2015/wordml/symex" xmlns:wpg="http://schemas.microsoft.com/office/word/2010/wordprocessingGroup" xmlns:wpi="http://schemas.microsoft.com/office/word/2010/wordprocessingInk" xmlns:wne="http://schemas.microsoft.com/office/word/2006/wordml" xmlns:wps="http://schemas.microsoft.com/office/word/2010/wordprocessingShape" mc:Ignorable="w14 w15 w16se wp14">
+<w:numbering xmlns:wpc="http://schemas.microsoft.com/office/word/2010/wordprocessingCanvas" xmlns:cx="http://schemas.microsoft.com/office/drawing/2014/chartex" xmlns:cx1="http://schemas.microsoft.com/office/drawing/2015/9/8/chartex" xmlns:cx2="http://schemas.microsoft.com/office/drawing/2015/10/21/chartex" xmlns:cx3="http://schemas.microsoft.com/office/drawing/2016/5/9/chartex" xmlns:cx4="http://schemas.microsoft.com/office/drawing/2016/5/10/chartex" xmlns:cx5="http://schemas.microsoft.com/office/drawing/2016/5/11/chartex" xmlns:cx6="http://schemas.microsoft.com/office/drawing/2016/5/12/chartex" xmlns:cx7="http://schemas.microsoft.com/office/drawing/2016/5/13/chartex" xmlns:cx8="http://schemas.microsoft.com/office/drawing/2016/5/14/chartex" xmlns:mc="http://schemas.openxmlformats.org/markup-compatibility/2006" xmlns:aink="http://schemas.microsoft.com/office/drawing/2016/ink" xmlns:am3d="http://schemas.microsoft.com/office/drawing/2017/model3d" xmlns:o="urn:schemas-microsoft-com:office:office" xmlns:r="http://schemas.openxmlformats.org/officeDocument/2006/relationships" xmlns:m="http://schemas.openxmlformats.org/officeDocument/2006/math" xmlns:v="urn:schemas-microsoft-com:vml" xmlns:wp14="http://schemas.microsoft.com/office/word/2010/wordprocessingDrawing" xmlns:wp="http://schemas.openxmlformats.org/drawingml/2006/wordprocessingDrawing" xmlns:w10="urn:schemas-microsoft-com:office:word" xmlns:w="http://schemas.openxmlformats.org/wordprocessingml/2006/main" xmlns:w14="http://schemas.microsoft.com/office/word/2010/wordml" xmlns:w15="http://schemas.microsoft.com/office/word/2012/wordml" xmlns:w16cid="http://schemas.microsoft.com/office/word/2016/wordml/cid" xmlns:w16se="http://schemas.microsoft.com/office/word/2015/wordml/symex" xmlns:wpg="http://schemas.microsoft.com/office/word/2010/wordprocessingGroup" xmlns:wpi="http://schemas.microsoft.com/office/word/2010/wordprocessingInk" xmlns:wne="http://schemas.microsoft.com/office/word/2006/wordml" xmlns:wps="http://schemas.microsoft.com/office/word/2010/wordprocessingShape" mc:Ignorable="w14 w15 w16se w16cid wp14">
   <w:abstractNum w:abstractNumId="0" w15:restartNumberingAfterBreak="0">
     <w:nsid w:val="00A86865"/>
     <w:multiLevelType w:val="multilevel"/>
@@ -4500,7 +4610,7 @@
 </file>
 
 <file path=word/styles.xml><?xml version="1.0" encoding="utf-8"?>
-<w:styles xmlns:mc="http://schemas.openxmlformats.org/markup-compatibility/2006" xmlns:r="http://schemas.openxmlformats.org/officeDocument/2006/relationships" xmlns:w="http://schemas.openxmlformats.org/wordprocessingml/2006/main" xmlns:w14="http://schemas.microsoft.com/office/word/2010/wordml" xmlns:w15="http://schemas.microsoft.com/office/word/2012/wordml" xmlns:w16se="http://schemas.microsoft.com/office/word/2015/wordml/symex" mc:Ignorable="w14 w15 w16se">
+<w:styles xmlns:mc="http://schemas.openxmlformats.org/markup-compatibility/2006" xmlns:r="http://schemas.openxmlformats.org/officeDocument/2006/relationships" xmlns:w="http://schemas.openxmlformats.org/wordprocessingml/2006/main" xmlns:w14="http://schemas.microsoft.com/office/word/2010/wordml" xmlns:w15="http://schemas.microsoft.com/office/word/2012/wordml" xmlns:w16cid="http://schemas.microsoft.com/office/word/2016/wordml/cid" xmlns:w16se="http://schemas.microsoft.com/office/word/2015/wordml/symex" mc:Ignorable="w14 w15 w16se w16cid">
   <w:docDefaults>
     <w:rPrDefault>
       <w:rPr>
@@ -4523,7 +4633,7 @@
       </w:pPr>
     </w:pPrDefault>
   </w:docDefaults>
-  <w:latentStyles w:defLockedState="0" w:defUIPriority="99" w:defSemiHidden="0" w:defUnhideWhenUsed="0" w:defQFormat="0" w:count="371">
+  <w:latentStyles w:defLockedState="0" w:defUIPriority="99" w:defSemiHidden="0" w:defUnhideWhenUsed="0" w:defQFormat="0" w:count="376">
     <w:lsdException w:name="Normal" w:uiPriority="0" w:qFormat="1"/>
     <w:lsdException w:name="heading 1" w:uiPriority="9" w:qFormat="1"/>
     <w:lsdException w:name="heading 2" w:semiHidden="1" w:uiPriority="9" w:unhideWhenUsed="1" w:qFormat="1"/>
@@ -4629,7 +4739,6 @@
     <w:lsdException w:name="HTML Sample" w:semiHidden="1" w:unhideWhenUsed="1"/>
     <w:lsdException w:name="HTML Typewriter" w:semiHidden="1" w:unhideWhenUsed="1"/>
     <w:lsdException w:name="HTML Variable" w:semiHidden="1" w:unhideWhenUsed="1"/>
-    <w:lsdException w:name="Normal Table" w:semiHidden="1" w:unhideWhenUsed="1"/>
     <w:lsdException w:name="annotation subject" w:semiHidden="1" w:unhideWhenUsed="1"/>
     <w:lsdException w:name="No List" w:semiHidden="1" w:unhideWhenUsed="1"/>
     <w:lsdException w:name="Outline List 1" w:semiHidden="1" w:unhideWhenUsed="1"/>
@@ -4672,11 +4781,8 @@
     <w:lsdException w:name="Table Contemporary" w:semiHidden="1" w:unhideWhenUsed="1"/>
     <w:lsdException w:name="Table Elegant" w:semiHidden="1" w:unhideWhenUsed="1"/>
     <w:lsdException w:name="Table Professional" w:semiHidden="1" w:unhideWhenUsed="1"/>
-    <w:lsdException w:name="Table Subtle 1" w:semiHidden="1" w:unhideWhenUsed="1"/>
     <w:lsdException w:name="Table Subtle 2" w:semiHidden="1" w:unhideWhenUsed="1"/>
     <w:lsdException w:name="Table Web 1" w:semiHidden="1" w:unhideWhenUsed="1"/>
-    <w:lsdException w:name="Table Web 2" w:semiHidden="1" w:unhideWhenUsed="1"/>
-    <w:lsdException w:name="Table Web 3" w:semiHidden="1" w:unhideWhenUsed="1"/>
     <w:lsdException w:name="Balloon Text" w:semiHidden="1" w:unhideWhenUsed="1"/>
     <w:lsdException w:name="Table Grid" w:uiPriority="39"/>
     <w:lsdException w:name="Table Theme" w:semiHidden="1" w:unhideWhenUsed="1"/>
@@ -4895,6 +5001,11 @@
     <w:lsdException w:name="List Table 5 Dark Accent 6" w:uiPriority="50"/>
     <w:lsdException w:name="List Table 6 Colorful Accent 6" w:uiPriority="51"/>
     <w:lsdException w:name="List Table 7 Colorful Accent 6" w:uiPriority="52"/>
+    <w:lsdException w:name="Mention" w:semiHidden="1" w:unhideWhenUsed="1"/>
+    <w:lsdException w:name="Smart Hyperlink" w:semiHidden="1" w:unhideWhenUsed="1"/>
+    <w:lsdException w:name="Hashtag" w:semiHidden="1" w:unhideWhenUsed="1"/>
+    <w:lsdException w:name="Unresolved Mention" w:semiHidden="1" w:unhideWhenUsed="1"/>
+    <w:lsdException w:name="Smart Link" w:semiHidden="1" w:unhideWhenUsed="1"/>
   </w:latentStyles>
   <w:style w:type="paragraph" w:default="1" w:styleId="Normal">
     <w:name w:val="Normal"/>

</xml_diff>

<commit_message>
+ fonction heure, + fichier historique + indentation et commentaire
Rajout d'une fonction pour obtenir l'heure et la date actuelle + création du fichier qui enregisteras les évenements important de l'application. (+Réindentation et rajout de commentaire manquant)
</commit_message>
<xml_diff>
--- a/CdC_Bataille navale.docx
+++ b/CdC_Bataille navale.docx
@@ -68,16 +68,8 @@
               <w:rPr>
                 <w:b/>
               </w:rPr>
-              <w:t>Candidats</w:t>
+              <w:t>Candidats):</w:t>
             </w:r>
-            <w:proofErr w:type="gramStart"/>
-            <w:r>
-              <w:rPr>
-                <w:b/>
-              </w:rPr>
-              <w:t>):</w:t>
-            </w:r>
-            <w:proofErr w:type="gramEnd"/>
           </w:p>
         </w:tc>
         <w:tc>
@@ -91,11 +83,9 @@
             <w:pPr>
               <w:spacing w:before="60" w:after="60"/>
             </w:pPr>
-            <w:proofErr w:type="gramStart"/>
             <w:r>
               <w:t>Nom:</w:t>
             </w:r>
-            <w:proofErr w:type="gramEnd"/>
           </w:p>
         </w:tc>
         <w:tc>
@@ -136,11 +126,9 @@
               </w:tabs>
               <w:spacing w:before="60" w:after="60"/>
             </w:pPr>
-            <w:proofErr w:type="gramStart"/>
             <w:r>
               <w:t>Prénom:</w:t>
             </w:r>
-            <w:proofErr w:type="gramEnd"/>
           </w:p>
         </w:tc>
         <w:tc>
@@ -188,16 +176,8 @@
               <w:rPr>
                 <w:b/>
               </w:rPr>
-              <w:t xml:space="preserve">Lieu de </w:t>
+              <w:t>Lieu de travail:</w:t>
             </w:r>
-            <w:proofErr w:type="gramStart"/>
-            <w:r>
-              <w:rPr>
-                <w:b/>
-              </w:rPr>
-              <w:t>travail:</w:t>
-            </w:r>
-            <w:proofErr w:type="gramEnd"/>
           </w:p>
         </w:tc>
         <w:tc>
@@ -615,13 +595,8 @@
     </w:p>
     <w:p>
       <w:r>
-        <w:t xml:space="preserve">Il s’agit d’un jeu implémentant les règles de la bataille navale. Ce projet a pour objectifs </w:t>
-      </w:r>
-      <w:proofErr w:type="gramStart"/>
-      <w:r>
-        <w:t>de:</w:t>
-      </w:r>
-      <w:proofErr w:type="gramEnd"/>
+        <w:t>Il s’agit d’un jeu implémentant les règles de la bataille navale. Ce projet a pour objectifs de:</w:t>
+      </w:r>
     </w:p>
     <w:p>
       <w:pPr>
@@ -757,11 +732,9 @@
           <w:numId w:val="13"/>
         </w:numPr>
       </w:pPr>
-      <w:proofErr w:type="spellStart"/>
       <w:r>
         <w:t>CLion</w:t>
       </w:r>
-      <w:proofErr w:type="spellEnd"/>
     </w:p>
     <w:p>
       <w:pPr>
@@ -806,13 +779,8 @@
           <w:numId w:val="13"/>
         </w:numPr>
       </w:pPr>
-      <w:proofErr w:type="spellStart"/>
-      <w:r>
-        <w:t>Doxygen</w:t>
-      </w:r>
-      <w:proofErr w:type="spellEnd"/>
-      <w:r>
-        <w:t xml:space="preserve"> (générateur de documentation technique pour le code)</w:t>
+      <w:r>
+        <w:t>Doxygen (générateur de documentation technique pour le code)</w:t>
       </w:r>
     </w:p>
     <w:p>
@@ -1143,6 +1111,9 @@
       <w:r>
         <w:t>S’authentifier en tant que joueur</w:t>
       </w:r>
+      <w:r>
+        <w:t xml:space="preserve"> -</w:t>
+      </w:r>
     </w:p>
     <w:p>
       <w:pPr>
@@ -1160,6 +1131,9 @@
       <w:r>
         <w:t>toute la durée de fonctionnement de l’application</w:t>
       </w:r>
+      <w:r>
+        <w:t>-</w:t>
+      </w:r>
     </w:p>
     <w:p>
       <w:pPr>
@@ -1174,6 +1148,9 @@
       <w:r>
         <w:t xml:space="preserve">Le programme choisit une grille au hasard dans un répertoire et la charge </w:t>
       </w:r>
+      <w:r>
+        <w:t>-</w:t>
+      </w:r>
     </w:p>
     <w:p>
       <w:pPr>
@@ -1188,6 +1165,11 @@
       <w:r>
         <w:t>Afficher la liste des scores atteints lors des parties précédentes</w:t>
       </w:r>
+      <w:r>
+        <w:t xml:space="preserve"> -</w:t>
+      </w:r>
+      <w:bookmarkStart w:id="0" w:name="_GoBack"/>
+      <w:bookmarkEnd w:id="0"/>
     </w:p>
     <w:p>
       <w:pPr>
@@ -1345,13 +1327,8 @@
         </w:numPr>
       </w:pPr>
       <w:r>
-        <w:t xml:space="preserve">Qualité des messages accompagnant les </w:t>
-      </w:r>
-      <w:proofErr w:type="spellStart"/>
-      <w:r>
-        <w:t>commits</w:t>
-      </w:r>
-      <w:proofErr w:type="spellEnd"/>
+        <w:t>Qualité des messages accompagnant les commits</w:t>
+      </w:r>
     </w:p>
     <w:p/>
     <w:p>
@@ -1436,8 +1413,6 @@
       <w:pPr>
         <w:spacing w:before="100"/>
       </w:pPr>
-      <w:bookmarkStart w:id="0" w:name="_GoBack"/>
-      <w:bookmarkEnd w:id="0"/>
     </w:p>
     <w:sectPr>
       <w:headerReference w:type="even" r:id="rId7"/>
@@ -1523,21 +1498,12 @@
               <w:szCs w:val="16"/>
             </w:rPr>
           </w:pPr>
-          <w:proofErr w:type="gramStart"/>
           <w:r>
             <w:rPr>
               <w:sz w:val="16"/>
               <w:szCs w:val="16"/>
             </w:rPr>
-            <w:t>i</w:t>
-          </w:r>
-          <w:proofErr w:type="gramEnd"/>
-          <w:r>
-            <w:rPr>
-              <w:sz w:val="16"/>
-              <w:szCs w:val="16"/>
-            </w:rPr>
-            <w:t>-CD VD Octobre 2010</w:t>
+            <w:t>i-CD VD Octobre 2010</w:t>
           </w:r>
         </w:p>
       </w:tc>
@@ -1669,21 +1635,12 @@
             </w:rPr>
             <w:t xml:space="preserve">Dernière </w:t>
           </w:r>
-          <w:proofErr w:type="spellStart"/>
           <w:r>
             <w:rPr>
               <w:sz w:val="16"/>
               <w:szCs w:val="16"/>
             </w:rPr>
-            <w:t>modif</w:t>
-          </w:r>
-          <w:proofErr w:type="spellEnd"/>
-          <w:r>
-            <w:rPr>
-              <w:sz w:val="16"/>
-              <w:szCs w:val="16"/>
-            </w:rPr>
-            <w:t xml:space="preserve"> : </w:t>
+            <w:t xml:space="preserve">modif : </w:t>
           </w:r>
           <w:r>
             <w:rPr>
@@ -1712,7 +1669,7 @@
               <w:sz w:val="16"/>
               <w:szCs w:val="16"/>
             </w:rPr>
-            <w:t>07.02.2020</w:t>
+            <w:t>24.03.2020</w:t>
           </w:r>
           <w:r>
             <w:rPr>
@@ -1814,7 +1771,7 @@
         </mc:Choice>
         <mc:Fallback>
           <w:pict>
-            <v:shapetype w14:anchorId="46766B51" id="_x0000_t32" coordsize="21600,21600" o:spt="32" o:oned="t" path="m,l21600,21600e" filled="f">
+            <v:shapetype w14:anchorId="7DF3A73D" id="_x0000_t32" coordsize="21600,21600" o:spt="32" o:oned="t" path="m,l21600,21600e" filled="f">
               <v:path arrowok="t" fillok="f" o:connecttype="none"/>
               <o:lock v:ext="edit" shapetype="t"/>
             </v:shapetype>
@@ -1841,23 +1798,7 @@
         <w:sz w:val="12"/>
         <w:szCs w:val="12"/>
       </w:rPr>
-      <w:t xml:space="preserve">C:\Users\Nicolas </w:t>
-    </w:r>
-    <w:proofErr w:type="spellStart"/>
-    <w:r>
-      <w:rPr>
-        <w:sz w:val="12"/>
-        <w:szCs w:val="12"/>
-      </w:rPr>
-      <w:t>Glassey</w:t>
-    </w:r>
-    <w:proofErr w:type="spellEnd"/>
-    <w:r>
-      <w:rPr>
-        <w:sz w:val="12"/>
-        <w:szCs w:val="12"/>
-      </w:rPr>
-      <w:t>\Downloads\Annexe1-CanevasCdc_Preview.doc</w:t>
+      <w:t>C:\Users\Nicolas Glassey\Downloads\Annexe1-CanevasCdc_Preview.doc</w:t>
     </w:r>
     <w:r>
       <w:rPr>
@@ -1923,23 +1864,7 @@
         <w:szCs w:val="12"/>
       </w:rPr>
       <w:tab/>
-      <w:t xml:space="preserve">Imprimé le 15/11/2017 à </w:t>
-    </w:r>
-    <w:proofErr w:type="gramStart"/>
-    <w:r>
-      <w:rPr>
-        <w:sz w:val="12"/>
-        <w:szCs w:val="12"/>
-      </w:rPr>
-      <w:t>11:</w:t>
-    </w:r>
-    <w:proofErr w:type="gramEnd"/>
-    <w:r>
-      <w:rPr>
-        <w:sz w:val="12"/>
-        <w:szCs w:val="12"/>
-      </w:rPr>
-      <w:t>49</w:t>
+      <w:t>Imprimé le 15/11/2017 à 11:49</w:t>
     </w:r>
   </w:p>
   <w:p>
@@ -2359,13 +2284,8 @@
             <w:jc w:val="right"/>
           </w:pPr>
           <w:r>
-            <w:t xml:space="preserve">Projet : </w:t>
+            <w:t>Projet : xxxxxx</w:t>
           </w:r>
-          <w:proofErr w:type="spellStart"/>
-          <w:r>
-            <w:t>xxxxxx</w:t>
-          </w:r>
-          <w:proofErr w:type="spellEnd"/>
         </w:p>
       </w:tc>
     </w:tr>
@@ -4739,6 +4659,7 @@
     <w:lsdException w:name="HTML Sample" w:semiHidden="1" w:unhideWhenUsed="1"/>
     <w:lsdException w:name="HTML Typewriter" w:semiHidden="1" w:unhideWhenUsed="1"/>
     <w:lsdException w:name="HTML Variable" w:semiHidden="1" w:unhideWhenUsed="1"/>
+    <w:lsdException w:name="Normal Table" w:semiHidden="1" w:unhideWhenUsed="1"/>
     <w:lsdException w:name="annotation subject" w:semiHidden="1" w:unhideWhenUsed="1"/>
     <w:lsdException w:name="No List" w:semiHidden="1" w:unhideWhenUsed="1"/>
     <w:lsdException w:name="Outline List 1" w:semiHidden="1" w:unhideWhenUsed="1"/>
@@ -4781,8 +4702,11 @@
     <w:lsdException w:name="Table Contemporary" w:semiHidden="1" w:unhideWhenUsed="1"/>
     <w:lsdException w:name="Table Elegant" w:semiHidden="1" w:unhideWhenUsed="1"/>
     <w:lsdException w:name="Table Professional" w:semiHidden="1" w:unhideWhenUsed="1"/>
+    <w:lsdException w:name="Table Subtle 1" w:semiHidden="1" w:unhideWhenUsed="1"/>
     <w:lsdException w:name="Table Subtle 2" w:semiHidden="1" w:unhideWhenUsed="1"/>
     <w:lsdException w:name="Table Web 1" w:semiHidden="1" w:unhideWhenUsed="1"/>
+    <w:lsdException w:name="Table Web 2" w:semiHidden="1" w:unhideWhenUsed="1"/>
+    <w:lsdException w:name="Table Web 3" w:semiHidden="1" w:unhideWhenUsed="1"/>
     <w:lsdException w:name="Balloon Text" w:semiHidden="1" w:unhideWhenUsed="1"/>
     <w:lsdException w:name="Table Grid" w:uiPriority="39"/>
     <w:lsdException w:name="Table Theme" w:semiHidden="1" w:unhideWhenUsed="1"/>

</xml_diff>